<commit_message>
added clustering to paper
</commit_message>
<xml_diff>
--- a/Writing/wine-paper.docx
+++ b/Writing/wine-paper.docx
@@ -84,10 +84,7 @@
         <w:ind w:firstLine="360"/>
       </w:pPr>
       <w:r>
-        <w:t>W</w:t>
-      </w:r>
-      <w:r>
-        <w:t xml:space="preserve">ine sales have dramatically increased during the coronavirus pandemic. According to the Washington Post, Americans </w:t>
+        <w:t xml:space="preserve">Wine sales have dramatically increased during the coronavirus pandemic. According to the Washington Post, Americans </w:t>
       </w:r>
       <w:r>
         <w:t>purchased</w:t>
@@ -120,13 +117,7 @@
         <w:t xml:space="preserve"> </w:t>
       </w:r>
       <w:r>
-        <w:t xml:space="preserve">Given the increased demand, quick and accurate classification of a wine’s quality is important in order ensure a positive consumer experience and fair price at market. This paper will study if the </w:t>
-      </w:r>
-      <w:r>
-        <w:t>physicochemical</w:t>
-      </w:r>
-      <w:r>
-        <w:t xml:space="preserve"> properties of wine can sufficiently predict its quality through supervised learning approaches.</w:t>
+        <w:t>Given the increased demand, quick and accurate classification of a wine’s quality is important in order ensure a positive consumer experience and fair price at market. This paper will study if the physicochemical properties of wine can sufficiently predict its quality through supervised learning approaches.</w:t>
       </w:r>
       <w:r>
         <w:t xml:space="preserve"> As we will </w:t>
@@ -138,13 +129,7 @@
         <w:t xml:space="preserve">, this has the potential to aide wine </w:t>
       </w:r>
       <w:r>
-        <w:t>makers (</w:t>
-      </w:r>
-      <w:r>
-        <w:t>oenologists</w:t>
-      </w:r>
-      <w:r>
-        <w:t>)</w:t>
+        <w:t>makers (oenologists)</w:t>
       </w:r>
       <w:r>
         <w:t>, evaluators, and consumers.</w:t>
@@ -200,22 +185,13 @@
         <w:ind w:firstLine="360"/>
       </w:pPr>
       <w:r>
-        <w:t xml:space="preserve">Wine is a unique good that has objective, easily measured </w:t>
-      </w:r>
-      <w:r>
-        <w:t>physicochemical</w:t>
-      </w:r>
-      <w:r>
-        <w:t xml:space="preserve"> properties yet a somewhat subjective quality rating that is displayed to consumers. </w:t>
+        <w:t xml:space="preserve">Wine is a unique good that has objective, easily measured physicochemical properties yet a somewhat subjective quality rating that is displayed to consumers. </w:t>
       </w:r>
       <w:r>
         <w:t xml:space="preserve">These </w:t>
       </w:r>
       <w:r>
-        <w:t>physicochemical</w:t>
-      </w:r>
-      <w:r>
-        <w:t xml:space="preserve"> </w:t>
+        <w:t xml:space="preserve">physicochemical </w:t>
       </w:r>
       <w:r>
         <w:t>properties are readily measured via la</w:t>
@@ -234,6 +210,7 @@
           <w:id w:val="1131205648"/>
           <w:citation/>
         </w:sdtPr>
+        <w:sdtEndPr/>
         <w:sdtContent>
           <w:r>
             <w:fldChar w:fldCharType="begin"/>
@@ -275,49 +252,23 @@
         <w:ind w:firstLine="360"/>
       </w:pPr>
       <w:r>
-        <w:t xml:space="preserve">A machine learning solution has the potential to address several business problems. First, a supervised learning model will be able to identify which </w:t>
+        <w:t xml:space="preserve">A machine learning solution has the potential to address several business problems. First, a supervised learning model will be able to identify which physicochemical properties of wine most directly influence its quality. This may allow oenologists to </w:t>
+      </w:r>
+      <w:r>
+        <w:t xml:space="preserve">directly increase certain </w:t>
       </w:r>
       <w:r>
         <w:t>physicochemical</w:t>
       </w:r>
       <w:r>
-        <w:t xml:space="preserve"> properties of wine most directly influence its quality. This may allow oenologists to </w:t>
-      </w:r>
-      <w:r>
-        <w:t xml:space="preserve">directly increase certain </w:t>
-      </w:r>
-      <w:r>
-        <w:t>physicochemical</w:t>
-      </w:r>
-      <w:r>
-        <w:t xml:space="preserve"> properties in the wine making process. For example,</w:t>
-      </w:r>
-      <w:r>
-        <w:t xml:space="preserve"> residual</w:t>
-      </w:r>
-      <w:r>
-        <w:t xml:space="preserve"> </w:t>
-      </w:r>
-      <w:r>
-        <w:t>sugar</w:t>
-      </w:r>
-      <w:r>
-        <w:t xml:space="preserve"> – one of the properties to be studied – can be controlled via </w:t>
-      </w:r>
-      <w:r>
-        <w:t>sugar fermentation</w:t>
-      </w:r>
-      <w:r>
-        <w:t xml:space="preserve"> in </w:t>
-      </w:r>
-      <w:r>
-        <w:t>yeasts</w:t>
+        <w:t xml:space="preserve"> properties in the wine making process. For example, residual sugar – one of the properties to be studied – can be controlled via sugar fermentation in yeasts</w:t>
       </w:r>
       <w:sdt>
         <w:sdtPr>
           <w:id w:val="21444534"/>
           <w:citation/>
         </w:sdtPr>
+        <w:sdtEndPr/>
         <w:sdtContent>
           <w:r>
             <w:fldChar w:fldCharType="begin"/>
@@ -452,13 +403,7 @@
       </w:r>
       <w:r>
         <w:lastRenderedPageBreak/>
-        <w:t xml:space="preserve">does not appear to exist a database that maps these user ratings to the </w:t>
-      </w:r>
-      <w:r>
-        <w:t>physiochemical properties</w:t>
-      </w:r>
-      <w:r>
-        <w:t xml:space="preserve"> of their respective wines, but this would serve as a valuable future research topic.</w:t>
+        <w:t>does not appear to exist a database that maps these user ratings to the physiochemical properties of their respective wines, but this would serve as a valuable future research topic.</w:t>
       </w:r>
     </w:p>
     <w:p>
@@ -476,19 +421,7 @@
         <w:t xml:space="preserve"> small</w:t>
       </w:r>
       <w:r>
-        <w:t xml:space="preserve"> data sets of varying </w:t>
-      </w:r>
-      <w:r>
-        <w:t>physiochemical properties</w:t>
-      </w:r>
-      <w:r>
-        <w:t xml:space="preserve"> such as the </w:t>
-      </w:r>
-      <w:r>
-        <w:t>Portuguese</w:t>
-      </w:r>
-      <w:r>
-        <w:t xml:space="preserve"> data set in this discussion. </w:t>
+        <w:t xml:space="preserve"> data sets of varying physiochemical properties such as the Portuguese data set in this discussion. </w:t>
       </w:r>
       <w:proofErr w:type="spellStart"/>
       <w:r>
@@ -502,25 +435,14 @@
         <w:t>.</w:t>
       </w:r>
       <w:r>
-        <w:t xml:space="preserve"> measured five quality proxies against </w:t>
-      </w:r>
-      <w:r>
-        <w:t>sensory attributes, volatile compounds,</w:t>
-      </w:r>
-      <w:r>
-        <w:t xml:space="preserve"> </w:t>
-      </w:r>
-      <w:r>
-        <w:t>and elemental composition</w:t>
-      </w:r>
-      <w:r>
-        <w:t xml:space="preserve"> in Californian wine</w:t>
+        <w:t xml:space="preserve"> measured five quality proxies against sensory attributes, volatile compounds, and elemental composition in Californian wine</w:t>
       </w:r>
       <w:sdt>
         <w:sdtPr>
           <w:id w:val="543484512"/>
           <w:citation/>
         </w:sdtPr>
+        <w:sdtEndPr/>
         <w:sdtContent>
           <w:r>
             <w:fldChar w:fldCharType="begin"/>
@@ -565,6 +487,7 @@
           <w:id w:val="1177237250"/>
           <w:citation/>
         </w:sdtPr>
+        <w:sdtEndPr/>
         <w:sdtContent>
           <w:r>
             <w:fldChar w:fldCharType="begin"/>
@@ -590,13 +513,7 @@
         <w:t>.</w:t>
       </w:r>
       <w:r>
-        <w:t xml:space="preserve"> However, there does not appear to be a large-scale machine learning model in production that predicts wine quality given its </w:t>
-      </w:r>
-      <w:r>
-        <w:t>physiochemical</w:t>
-      </w:r>
-      <w:r>
-        <w:t xml:space="preserve"> properties.</w:t>
+        <w:t xml:space="preserve"> However, there does not appear to be a large-scale machine learning model in production that predicts wine quality given its physiochemical properties.</w:t>
       </w:r>
     </w:p>
     <w:p/>
@@ -623,6 +540,121 @@
         <w:t xml:space="preserve"> Understanding</w:t>
       </w:r>
     </w:p>
+    <w:p/>
+    <w:p>
+      <w:r>
+        <w:t>….</w:t>
+      </w:r>
+    </w:p>
+    <w:p/>
+    <w:p/>
+    <w:p>
+      <w:pPr>
+        <w:spacing w:line="480" w:lineRule="auto"/>
+        <w:ind w:firstLine="360"/>
+      </w:pPr>
+      <w:r>
+        <w:t>Clustering</w:t>
+      </w:r>
+      <w:r>
+        <w:t xml:space="preserve">, an unsupervised learning technique, was also employed to understand the similarity of the wines in the data set. Red wines and white wines were clustered separately using both hierarchical clustering and k-means clustering. For this exercise, the quality of the wines was not considered, only the </w:t>
+      </w:r>
+      <w:r>
+        <w:t>physiochemical</w:t>
+      </w:r>
+      <w:r>
+        <w:t xml:space="preserve"> properties. The hierarchical clustering demonstrated that the red wines could efficiently be clustered into two clusters, while the white wines fit nicely into three clusters. K-means clustering then separated the red and white wines into two and three clusters, respectively. </w:t>
+      </w:r>
+    </w:p>
+    <w:p>
+      <w:pPr>
+        <w:spacing w:line="480" w:lineRule="auto"/>
+        <w:ind w:firstLine="360"/>
+      </w:pPr>
+      <w:r>
+        <w:t>As shown</w:t>
+      </w:r>
+      <w:r>
+        <w:t xml:space="preserve"> in the end note</w:t>
+      </w:r>
+      <w:r>
+        <w:t xml:space="preserve">, </w:t>
+      </w:r>
+      <w:r>
+        <w:t>when plotted against density and pH, the clusters do form relatively strong boundaries.</w:t>
+      </w:r>
+      <w:r>
+        <w:rPr>
+          <w:rStyle w:val="EndnoteReference"/>
+        </w:rPr>
+        <w:t xml:space="preserve"> </w:t>
+      </w:r>
+      <w:r>
+        <w:rPr>
+          <w:rStyle w:val="EndnoteReference"/>
+        </w:rPr>
+        <w:endnoteReference w:id="1"/>
+      </w:r>
+      <w:r>
+        <w:t xml:space="preserve"> As demonstrated by </w:t>
+      </w:r>
+      <w:r>
+        <w:rPr>
+          <w:noProof/>
+        </w:rPr>
+        <w:t xml:space="preserve">Provost </w:t>
+      </w:r>
+      <w:r>
+        <w:t xml:space="preserve">and Fawcett in their discussion of whiskey analytics, this clustering can help inform recommendations </w:t>
+      </w:r>
+      <w:sdt>
+        <w:sdtPr>
+          <w:id w:val="1429853239"/>
+          <w:citation/>
+        </w:sdtPr>
+        <w:sdtContent>
+          <w:r>
+            <w:fldChar w:fldCharType="begin"/>
+          </w:r>
+          <w:r>
+            <w:instrText xml:space="preserve"> CITATION Pro13 \l 1033 </w:instrText>
+          </w:r>
+          <w:r>
+            <w:fldChar w:fldCharType="separate"/>
+          </w:r>
+          <w:r>
+            <w:rPr>
+              <w:noProof/>
+            </w:rPr>
+            <w:t>(Provost and Fawcett)</w:t>
+          </w:r>
+          <w:r>
+            <w:fldChar w:fldCharType="end"/>
+          </w:r>
+        </w:sdtContent>
+      </w:sdt>
+      <w:r>
+        <w:t xml:space="preserve">. If a </w:t>
+      </w:r>
+      <w:r>
+        <w:lastRenderedPageBreak/>
+        <w:t xml:space="preserve">customer enjoyed a specific wine, a vendor could recommend a wine with similar </w:t>
+      </w:r>
+      <w:r>
+        <w:t>physiochemical properties</w:t>
+      </w:r>
+      <w:r>
+        <w:t xml:space="preserve"> (and therefore within the same dendrogram node or k-means cluster) which in turn may have a similar taste profile. If a vendor had a limited budget, it could stock only wines within one cluster (to serve as a specialized vendor), or consciously pick wines from each cluster (to ensure a diverse selection).</w:t>
+      </w:r>
+    </w:p>
+    <w:p/>
+    <w:p/>
+    <w:p>
+      <w:r>
+        <w:t>….</w:t>
+      </w:r>
+    </w:p>
+    <w:p/>
     <w:p>
       <w:r>
         <w:br w:type="page"/>
@@ -631,7 +663,10 @@
     <w:sdt>
       <w:sdtPr>
         <w:rPr>
+          <w:rFonts w:ascii="Times New Roman" w:eastAsia="Times New Roman" w:hAnsi="Times New Roman" w:cs="Times New Roman"/>
           <w:color w:val="000000" w:themeColor="text1"/>
+          <w:sz w:val="24"/>
+          <w:szCs w:val="24"/>
         </w:rPr>
         <w:id w:val="-396369539"/>
         <w:docPartObj>
@@ -641,10 +676,7 @@
       </w:sdtPr>
       <w:sdtEndPr>
         <w:rPr>
-          <w:rFonts w:ascii="Times New Roman" w:eastAsia="Times New Roman" w:hAnsi="Times New Roman" w:cs="Times New Roman"/>
           <w:color w:val="auto"/>
-          <w:sz w:val="24"/>
-          <w:szCs w:val="24"/>
         </w:rPr>
       </w:sdtEndPr>
       <w:sdtContent>
@@ -667,6 +699,7 @@
             <w:id w:val="111145805"/>
             <w:bibliography/>
           </w:sdtPr>
+          <w:sdtEndPr/>
           <w:sdtContent>
             <w:p>
               <w:pPr>
@@ -777,6 +810,35 @@
               </w:r>
             </w:p>
             <w:p>
+              <w:pPr>
+                <w:pStyle w:val="Bibliography"/>
+                <w:ind w:left="720" w:hanging="720"/>
+                <w:rPr>
+                  <w:noProof/>
+                </w:rPr>
+              </w:pPr>
+              <w:r>
+                <w:rPr>
+                  <w:noProof/>
+                </w:rPr>
+                <w:t xml:space="preserve">Provost, Foster and Tom Fawcett. </w:t>
+              </w:r>
+              <w:r>
+                <w:rPr>
+                  <w:i/>
+                  <w:iCs/>
+                  <w:noProof/>
+                </w:rPr>
+                <w:t>Data Science for Business</w:t>
+              </w:r>
+              <w:r>
+                <w:rPr>
+                  <w:noProof/>
+                </w:rPr>
+                <w:t>. O'Reilly, 2013.</w:t>
+              </w:r>
+            </w:p>
+            <w:p>
               <w:r>
                 <w:rPr>
                   <w:b/>
@@ -821,6 +883,144 @@
       </w:r>
     </w:p>
   </w:endnote>
+  <w:endnote w:id="1">
+    <w:p>
+      <w:r>
+        <w:rPr>
+          <w:rStyle w:val="EndnoteReference"/>
+        </w:rPr>
+        <w:endnoteRef/>
+      </w:r>
+      <w:r>
+        <w:t xml:space="preserve"> </w:t>
+      </w:r>
+      <w:r>
+        <w:t>K-means plots, with two (red wines) and three (white wines) clusters:</w:t>
+      </w:r>
+    </w:p>
+    <w:p>
+      <w:r>
+        <w:t xml:space="preserve"> </w:t>
+      </w:r>
+      <w:r>
+        <w:t xml:space="preserve"> </w:t>
+      </w:r>
+      <w:r>
+        <w:rPr>
+          <w:noProof/>
+        </w:rPr>
+        <w:drawing>
+          <wp:inline distT="0" distB="0" distL="0" distR="0" wp14:anchorId="5CACAEBF" wp14:editId="67B8B7C4">
+            <wp:extent cx="2791968" cy="2022133"/>
+            <wp:effectExtent l="0" t="0" r="2540" b="0"/>
+            <wp:docPr id="2" name="Picture 2" descr="Chart, scatter chart&#10;&#10;Description automatically generated"/>
+            <wp:cNvGraphicFramePr>
+              <a:graphicFrameLocks xmlns:a="http://schemas.openxmlformats.org/drawingml/2006/main" noChangeAspect="1"/>
+            </wp:cNvGraphicFramePr>
+            <a:graphic xmlns:a="http://schemas.openxmlformats.org/drawingml/2006/main">
+              <a:graphicData uri="http://schemas.openxmlformats.org/drawingml/2006/picture">
+                <pic:pic xmlns:pic="http://schemas.openxmlformats.org/drawingml/2006/picture">
+                  <pic:nvPicPr>
+                    <pic:cNvPr id="2" name="Picture 2" descr="Chart, scatter chart&#10;&#10;Description automatically generated"/>
+                    <pic:cNvPicPr>
+                      <a:picLocks noChangeAspect="1" noChangeArrowheads="1"/>
+                    </pic:cNvPicPr>
+                  </pic:nvPicPr>
+                  <pic:blipFill>
+                    <a:blip r:embed="rId1">
+                      <a:extLst>
+                        <a:ext uri="{28A0092B-C50C-407E-A947-70E740481C1C}">
+                          <a14:useLocalDpi xmlns:a14="http://schemas.microsoft.com/office/drawing/2010/main" val="0"/>
+                        </a:ext>
+                      </a:extLst>
+                    </a:blip>
+                    <a:srcRect/>
+                    <a:stretch>
+                      <a:fillRect/>
+                    </a:stretch>
+                  </pic:blipFill>
+                  <pic:spPr bwMode="auto">
+                    <a:xfrm>
+                      <a:off x="0" y="0"/>
+                      <a:ext cx="2802971" cy="2030102"/>
+                    </a:xfrm>
+                    <a:prstGeom prst="rect">
+                      <a:avLst/>
+                    </a:prstGeom>
+                    <a:noFill/>
+                    <a:ln>
+                      <a:noFill/>
+                    </a:ln>
+                  </pic:spPr>
+                </pic:pic>
+              </a:graphicData>
+            </a:graphic>
+          </wp:inline>
+        </w:drawing>
+      </w:r>
+      <w:r>
+        <w:rPr>
+          <w:noProof/>
+          <w:sz w:val="20"/>
+          <w:szCs w:val="20"/>
+        </w:rPr>
+        <w:drawing>
+          <wp:inline distT="0" distB="0" distL="0" distR="0" wp14:anchorId="346EC700" wp14:editId="18D51AF4">
+            <wp:extent cx="2787162" cy="2018652"/>
+            <wp:effectExtent l="0" t="0" r="0" b="0"/>
+            <wp:docPr id="1" name="Picture 1" descr="Chart, scatter chart&#10;&#10;Description automatically generated"/>
+            <wp:cNvGraphicFramePr>
+              <a:graphicFrameLocks xmlns:a="http://schemas.openxmlformats.org/drawingml/2006/main" noChangeAspect="1"/>
+            </wp:cNvGraphicFramePr>
+            <a:graphic xmlns:a="http://schemas.openxmlformats.org/drawingml/2006/main">
+              <a:graphicData uri="http://schemas.openxmlformats.org/drawingml/2006/picture">
+                <pic:pic xmlns:pic="http://schemas.openxmlformats.org/drawingml/2006/picture">
+                  <pic:nvPicPr>
+                    <pic:cNvPr id="1" name="Picture 1" descr="Chart, scatter chart&#10;&#10;Description automatically generated"/>
+                    <pic:cNvPicPr>
+                      <a:picLocks noChangeAspect="1" noChangeArrowheads="1"/>
+                    </pic:cNvPicPr>
+                  </pic:nvPicPr>
+                  <pic:blipFill>
+                    <a:blip r:embed="rId2">
+                      <a:extLst>
+                        <a:ext uri="{28A0092B-C50C-407E-A947-70E740481C1C}">
+                          <a14:useLocalDpi xmlns:a14="http://schemas.microsoft.com/office/drawing/2010/main" val="0"/>
+                        </a:ext>
+                      </a:extLst>
+                    </a:blip>
+                    <a:srcRect/>
+                    <a:stretch>
+                      <a:fillRect/>
+                    </a:stretch>
+                  </pic:blipFill>
+                  <pic:spPr bwMode="auto">
+                    <a:xfrm>
+                      <a:off x="0" y="0"/>
+                      <a:ext cx="2800218" cy="2028108"/>
+                    </a:xfrm>
+                    <a:prstGeom prst="rect">
+                      <a:avLst/>
+                    </a:prstGeom>
+                    <a:noFill/>
+                    <a:ln>
+                      <a:noFill/>
+                    </a:ln>
+                  </pic:spPr>
+                </pic:pic>
+              </a:graphicData>
+            </a:graphic>
+          </wp:inline>
+        </w:drawing>
+      </w:r>
+    </w:p>
+    <w:p/>
+    <w:p>
+      <w:pPr>
+        <w:pStyle w:val="EndnoteText"/>
+      </w:pPr>
+    </w:p>
+  </w:endnote>
 </w:endnotes>
 </file>
 
@@ -837,6 +1037,11 @@
         <w:docPartUnique/>
       </w:docPartObj>
     </w:sdtPr>
+    <w:sdtEndPr>
+      <w:rPr>
+        <w:rStyle w:val="PageNumber"/>
+      </w:rPr>
+    </w:sdtEndPr>
     <w:sdtContent>
       <w:p>
         <w:pPr>
@@ -889,6 +1094,11 @@
         <w:docPartUnique/>
       </w:docPartObj>
     </w:sdtPr>
+    <w:sdtEndPr>
+      <w:rPr>
+        <w:rStyle w:val="PageNumber"/>
+      </w:rPr>
+    </w:sdtEndPr>
     <w:sdtContent>
       <w:p>
         <w:pPr>
@@ -2326,11 +2536,34 @@
     </b:Author>
     <b:RefOrder>3</b:RefOrder>
   </b:Source>
+  <b:Source>
+    <b:Tag>Pro13</b:Tag>
+    <b:SourceType>Book</b:SourceType>
+    <b:Guid>{B937047F-97B6-B043-A4DA-CA5BFFBF7CCE}</b:Guid>
+    <b:Title>Data Science for Business</b:Title>
+    <b:Year>2013</b:Year>
+    <b:Author>
+      <b:Author>
+        <b:NameList>
+          <b:Person>
+            <b:Last>Provost</b:Last>
+            <b:First>Foster</b:First>
+          </b:Person>
+          <b:Person>
+            <b:Last>Fawcett</b:Last>
+            <b:First>Tom</b:First>
+          </b:Person>
+        </b:NameList>
+      </b:Author>
+    </b:Author>
+    <b:Publisher>O'Reilly</b:Publisher>
+    <b:RefOrder>4</b:RefOrder>
+  </b:Source>
 </b:Sources>
 </file>
 
 <file path=customXml/itemProps1.xml><?xml version="1.0" encoding="utf-8"?>
-<ds:datastoreItem xmlns:ds="http://schemas.openxmlformats.org/officeDocument/2006/customXml" ds:itemID="{9B724423-B083-124E-A5BD-00013BAF017E}">
+<ds:datastoreItem xmlns:ds="http://schemas.openxmlformats.org/officeDocument/2006/customXml" ds:itemID="{14230EB7-2D26-9A45-A202-BA182EA93127}">
   <ds:schemaRefs>
     <ds:schemaRef ds:uri="http://schemas.openxmlformats.org/officeDocument/2006/bibliography"/>
   </ds:schemaRefs>

</xml_diff>

<commit_message>
added clustering to paper (#10)
</commit_message>
<xml_diff>
--- a/Writing/wine-paper.docx
+++ b/Writing/wine-paper.docx
@@ -84,10 +84,7 @@
         <w:ind w:firstLine="360"/>
       </w:pPr>
       <w:r>
-        <w:t>W</w:t>
-      </w:r>
-      <w:r>
-        <w:t xml:space="preserve">ine sales have dramatically increased during the coronavirus pandemic. According to the Washington Post, Americans </w:t>
+        <w:t xml:space="preserve">Wine sales have dramatically increased during the coronavirus pandemic. According to the Washington Post, Americans </w:t>
       </w:r>
       <w:r>
         <w:t>purchased</w:t>
@@ -120,13 +117,7 @@
         <w:t xml:space="preserve"> </w:t>
       </w:r>
       <w:r>
-        <w:t xml:space="preserve">Given the increased demand, quick and accurate classification of a wine’s quality is important in order ensure a positive consumer experience and fair price at market. This paper will study if the </w:t>
-      </w:r>
-      <w:r>
-        <w:t>physicochemical</w:t>
-      </w:r>
-      <w:r>
-        <w:t xml:space="preserve"> properties of wine can sufficiently predict its quality through supervised learning approaches.</w:t>
+        <w:t>Given the increased demand, quick and accurate classification of a wine’s quality is important in order ensure a positive consumer experience and fair price at market. This paper will study if the physicochemical properties of wine can sufficiently predict its quality through supervised learning approaches.</w:t>
       </w:r>
       <w:r>
         <w:t xml:space="preserve"> As we will </w:t>
@@ -138,13 +129,7 @@
         <w:t xml:space="preserve">, this has the potential to aide wine </w:t>
       </w:r>
       <w:r>
-        <w:t>makers (</w:t>
-      </w:r>
-      <w:r>
-        <w:t>oenologists</w:t>
-      </w:r>
-      <w:r>
-        <w:t>)</w:t>
+        <w:t>makers (oenologists)</w:t>
       </w:r>
       <w:r>
         <w:t>, evaluators, and consumers.</w:t>
@@ -200,22 +185,13 @@
         <w:ind w:firstLine="360"/>
       </w:pPr>
       <w:r>
-        <w:t xml:space="preserve">Wine is a unique good that has objective, easily measured </w:t>
-      </w:r>
-      <w:r>
-        <w:t>physicochemical</w:t>
-      </w:r>
-      <w:r>
-        <w:t xml:space="preserve"> properties yet a somewhat subjective quality rating that is displayed to consumers. </w:t>
+        <w:t xml:space="preserve">Wine is a unique good that has objective, easily measured physicochemical properties yet a somewhat subjective quality rating that is displayed to consumers. </w:t>
       </w:r>
       <w:r>
         <w:t xml:space="preserve">These </w:t>
       </w:r>
       <w:r>
-        <w:t>physicochemical</w:t>
-      </w:r>
-      <w:r>
-        <w:t xml:space="preserve"> </w:t>
+        <w:t xml:space="preserve">physicochemical </w:t>
       </w:r>
       <w:r>
         <w:t>properties are readily measured via la</w:t>
@@ -234,6 +210,7 @@
           <w:id w:val="1131205648"/>
           <w:citation/>
         </w:sdtPr>
+        <w:sdtEndPr/>
         <w:sdtContent>
           <w:r>
             <w:fldChar w:fldCharType="begin"/>
@@ -275,49 +252,23 @@
         <w:ind w:firstLine="360"/>
       </w:pPr>
       <w:r>
-        <w:t xml:space="preserve">A machine learning solution has the potential to address several business problems. First, a supervised learning model will be able to identify which </w:t>
+        <w:t xml:space="preserve">A machine learning solution has the potential to address several business problems. First, a supervised learning model will be able to identify which physicochemical properties of wine most directly influence its quality. This may allow oenologists to </w:t>
+      </w:r>
+      <w:r>
+        <w:t xml:space="preserve">directly increase certain </w:t>
       </w:r>
       <w:r>
         <w:t>physicochemical</w:t>
       </w:r>
       <w:r>
-        <w:t xml:space="preserve"> properties of wine most directly influence its quality. This may allow oenologists to </w:t>
-      </w:r>
-      <w:r>
-        <w:t xml:space="preserve">directly increase certain </w:t>
-      </w:r>
-      <w:r>
-        <w:t>physicochemical</w:t>
-      </w:r>
-      <w:r>
-        <w:t xml:space="preserve"> properties in the wine making process. For example,</w:t>
-      </w:r>
-      <w:r>
-        <w:t xml:space="preserve"> residual</w:t>
-      </w:r>
-      <w:r>
-        <w:t xml:space="preserve"> </w:t>
-      </w:r>
-      <w:r>
-        <w:t>sugar</w:t>
-      </w:r>
-      <w:r>
-        <w:t xml:space="preserve"> – one of the properties to be studied – can be controlled via </w:t>
-      </w:r>
-      <w:r>
-        <w:t>sugar fermentation</w:t>
-      </w:r>
-      <w:r>
-        <w:t xml:space="preserve"> in </w:t>
-      </w:r>
-      <w:r>
-        <w:t>yeasts</w:t>
+        <w:t xml:space="preserve"> properties in the wine making process. For example, residual sugar – one of the properties to be studied – can be controlled via sugar fermentation in yeasts</w:t>
       </w:r>
       <w:sdt>
         <w:sdtPr>
           <w:id w:val="21444534"/>
           <w:citation/>
         </w:sdtPr>
+        <w:sdtEndPr/>
         <w:sdtContent>
           <w:r>
             <w:fldChar w:fldCharType="begin"/>
@@ -452,13 +403,7 @@
       </w:r>
       <w:r>
         <w:lastRenderedPageBreak/>
-        <w:t xml:space="preserve">does not appear to exist a database that maps these user ratings to the </w:t>
-      </w:r>
-      <w:r>
-        <w:t>physiochemical properties</w:t>
-      </w:r>
-      <w:r>
-        <w:t xml:space="preserve"> of their respective wines, but this would serve as a valuable future research topic.</w:t>
+        <w:t>does not appear to exist a database that maps these user ratings to the physiochemical properties of their respective wines, but this would serve as a valuable future research topic.</w:t>
       </w:r>
     </w:p>
     <w:p>
@@ -476,19 +421,7 @@
         <w:t xml:space="preserve"> small</w:t>
       </w:r>
       <w:r>
-        <w:t xml:space="preserve"> data sets of varying </w:t>
-      </w:r>
-      <w:r>
-        <w:t>physiochemical properties</w:t>
-      </w:r>
-      <w:r>
-        <w:t xml:space="preserve"> such as the </w:t>
-      </w:r>
-      <w:r>
-        <w:t>Portuguese</w:t>
-      </w:r>
-      <w:r>
-        <w:t xml:space="preserve"> data set in this discussion. </w:t>
+        <w:t xml:space="preserve"> data sets of varying physiochemical properties such as the Portuguese data set in this discussion. </w:t>
       </w:r>
       <w:proofErr w:type="spellStart"/>
       <w:r>
@@ -502,25 +435,14 @@
         <w:t>.</w:t>
       </w:r>
       <w:r>
-        <w:t xml:space="preserve"> measured five quality proxies against </w:t>
-      </w:r>
-      <w:r>
-        <w:t>sensory attributes, volatile compounds,</w:t>
-      </w:r>
-      <w:r>
-        <w:t xml:space="preserve"> </w:t>
-      </w:r>
-      <w:r>
-        <w:t>and elemental composition</w:t>
-      </w:r>
-      <w:r>
-        <w:t xml:space="preserve"> in Californian wine</w:t>
+        <w:t xml:space="preserve"> measured five quality proxies against sensory attributes, volatile compounds, and elemental composition in Californian wine</w:t>
       </w:r>
       <w:sdt>
         <w:sdtPr>
           <w:id w:val="543484512"/>
           <w:citation/>
         </w:sdtPr>
+        <w:sdtEndPr/>
         <w:sdtContent>
           <w:r>
             <w:fldChar w:fldCharType="begin"/>
@@ -565,6 +487,7 @@
           <w:id w:val="1177237250"/>
           <w:citation/>
         </w:sdtPr>
+        <w:sdtEndPr/>
         <w:sdtContent>
           <w:r>
             <w:fldChar w:fldCharType="begin"/>
@@ -590,13 +513,7 @@
         <w:t>.</w:t>
       </w:r>
       <w:r>
-        <w:t xml:space="preserve"> However, there does not appear to be a large-scale machine learning model in production that predicts wine quality given its </w:t>
-      </w:r>
-      <w:r>
-        <w:t>physiochemical</w:t>
-      </w:r>
-      <w:r>
-        <w:t xml:space="preserve"> properties.</w:t>
+        <w:t xml:space="preserve"> However, there does not appear to be a large-scale machine learning model in production that predicts wine quality given its physiochemical properties.</w:t>
       </w:r>
     </w:p>
     <w:p/>
@@ -623,6 +540,121 @@
         <w:t xml:space="preserve"> Understanding</w:t>
       </w:r>
     </w:p>
+    <w:p/>
+    <w:p>
+      <w:r>
+        <w:t>….</w:t>
+      </w:r>
+    </w:p>
+    <w:p/>
+    <w:p/>
+    <w:p>
+      <w:pPr>
+        <w:spacing w:line="480" w:lineRule="auto"/>
+        <w:ind w:firstLine="360"/>
+      </w:pPr>
+      <w:r>
+        <w:t>Clustering</w:t>
+      </w:r>
+      <w:r>
+        <w:t xml:space="preserve">, an unsupervised learning technique, was also employed to understand the similarity of the wines in the data set. Red wines and white wines were clustered separately using both hierarchical clustering and k-means clustering. For this exercise, the quality of the wines was not considered, only the </w:t>
+      </w:r>
+      <w:r>
+        <w:t>physiochemical</w:t>
+      </w:r>
+      <w:r>
+        <w:t xml:space="preserve"> properties. The hierarchical clustering demonstrated that the red wines could efficiently be clustered into two clusters, while the white wines fit nicely into three clusters. K-means clustering then separated the red and white wines into two and three clusters, respectively. </w:t>
+      </w:r>
+    </w:p>
+    <w:p>
+      <w:pPr>
+        <w:spacing w:line="480" w:lineRule="auto"/>
+        <w:ind w:firstLine="360"/>
+      </w:pPr>
+      <w:r>
+        <w:t>As shown</w:t>
+      </w:r>
+      <w:r>
+        <w:t xml:space="preserve"> in the end note</w:t>
+      </w:r>
+      <w:r>
+        <w:t xml:space="preserve">, </w:t>
+      </w:r>
+      <w:r>
+        <w:t>when plotted against density and pH, the clusters do form relatively strong boundaries.</w:t>
+      </w:r>
+      <w:r>
+        <w:rPr>
+          <w:rStyle w:val="EndnoteReference"/>
+        </w:rPr>
+        <w:t xml:space="preserve"> </w:t>
+      </w:r>
+      <w:r>
+        <w:rPr>
+          <w:rStyle w:val="EndnoteReference"/>
+        </w:rPr>
+        <w:endnoteReference w:id="1"/>
+      </w:r>
+      <w:r>
+        <w:t xml:space="preserve"> As demonstrated by </w:t>
+      </w:r>
+      <w:r>
+        <w:rPr>
+          <w:noProof/>
+        </w:rPr>
+        <w:t xml:space="preserve">Provost </w:t>
+      </w:r>
+      <w:r>
+        <w:t xml:space="preserve">and Fawcett in their discussion of whiskey analytics, this clustering can help inform recommendations </w:t>
+      </w:r>
+      <w:sdt>
+        <w:sdtPr>
+          <w:id w:val="1429853239"/>
+          <w:citation/>
+        </w:sdtPr>
+        <w:sdtContent>
+          <w:r>
+            <w:fldChar w:fldCharType="begin"/>
+          </w:r>
+          <w:r>
+            <w:instrText xml:space="preserve"> CITATION Pro13 \l 1033 </w:instrText>
+          </w:r>
+          <w:r>
+            <w:fldChar w:fldCharType="separate"/>
+          </w:r>
+          <w:r>
+            <w:rPr>
+              <w:noProof/>
+            </w:rPr>
+            <w:t>(Provost and Fawcett)</w:t>
+          </w:r>
+          <w:r>
+            <w:fldChar w:fldCharType="end"/>
+          </w:r>
+        </w:sdtContent>
+      </w:sdt>
+      <w:r>
+        <w:t xml:space="preserve">. If a </w:t>
+      </w:r>
+      <w:r>
+        <w:lastRenderedPageBreak/>
+        <w:t xml:space="preserve">customer enjoyed a specific wine, a vendor could recommend a wine with similar </w:t>
+      </w:r>
+      <w:r>
+        <w:t>physiochemical properties</w:t>
+      </w:r>
+      <w:r>
+        <w:t xml:space="preserve"> (and therefore within the same dendrogram node or k-means cluster) which in turn may have a similar taste profile. If a vendor had a limited budget, it could stock only wines within one cluster (to serve as a specialized vendor), or consciously pick wines from each cluster (to ensure a diverse selection).</w:t>
+      </w:r>
+    </w:p>
+    <w:p/>
+    <w:p/>
+    <w:p>
+      <w:r>
+        <w:t>….</w:t>
+      </w:r>
+    </w:p>
+    <w:p/>
     <w:p>
       <w:r>
         <w:br w:type="page"/>
@@ -631,7 +663,10 @@
     <w:sdt>
       <w:sdtPr>
         <w:rPr>
+          <w:rFonts w:ascii="Times New Roman" w:eastAsia="Times New Roman" w:hAnsi="Times New Roman" w:cs="Times New Roman"/>
           <w:color w:val="000000" w:themeColor="text1"/>
+          <w:sz w:val="24"/>
+          <w:szCs w:val="24"/>
         </w:rPr>
         <w:id w:val="-396369539"/>
         <w:docPartObj>
@@ -641,10 +676,7 @@
       </w:sdtPr>
       <w:sdtEndPr>
         <w:rPr>
-          <w:rFonts w:ascii="Times New Roman" w:eastAsia="Times New Roman" w:hAnsi="Times New Roman" w:cs="Times New Roman"/>
           <w:color w:val="auto"/>
-          <w:sz w:val="24"/>
-          <w:szCs w:val="24"/>
         </w:rPr>
       </w:sdtEndPr>
       <w:sdtContent>
@@ -667,6 +699,7 @@
             <w:id w:val="111145805"/>
             <w:bibliography/>
           </w:sdtPr>
+          <w:sdtEndPr/>
           <w:sdtContent>
             <w:p>
               <w:pPr>
@@ -777,6 +810,35 @@
               </w:r>
             </w:p>
             <w:p>
+              <w:pPr>
+                <w:pStyle w:val="Bibliography"/>
+                <w:ind w:left="720" w:hanging="720"/>
+                <w:rPr>
+                  <w:noProof/>
+                </w:rPr>
+              </w:pPr>
+              <w:r>
+                <w:rPr>
+                  <w:noProof/>
+                </w:rPr>
+                <w:t xml:space="preserve">Provost, Foster and Tom Fawcett. </w:t>
+              </w:r>
+              <w:r>
+                <w:rPr>
+                  <w:i/>
+                  <w:iCs/>
+                  <w:noProof/>
+                </w:rPr>
+                <w:t>Data Science for Business</w:t>
+              </w:r>
+              <w:r>
+                <w:rPr>
+                  <w:noProof/>
+                </w:rPr>
+                <w:t>. O'Reilly, 2013.</w:t>
+              </w:r>
+            </w:p>
+            <w:p>
               <w:r>
                 <w:rPr>
                   <w:b/>
@@ -821,6 +883,144 @@
       </w:r>
     </w:p>
   </w:endnote>
+  <w:endnote w:id="1">
+    <w:p>
+      <w:r>
+        <w:rPr>
+          <w:rStyle w:val="EndnoteReference"/>
+        </w:rPr>
+        <w:endnoteRef/>
+      </w:r>
+      <w:r>
+        <w:t xml:space="preserve"> </w:t>
+      </w:r>
+      <w:r>
+        <w:t>K-means plots, with two (red wines) and three (white wines) clusters:</w:t>
+      </w:r>
+    </w:p>
+    <w:p>
+      <w:r>
+        <w:t xml:space="preserve"> </w:t>
+      </w:r>
+      <w:r>
+        <w:t xml:space="preserve"> </w:t>
+      </w:r>
+      <w:r>
+        <w:rPr>
+          <w:noProof/>
+        </w:rPr>
+        <w:drawing>
+          <wp:inline distT="0" distB="0" distL="0" distR="0" wp14:anchorId="5CACAEBF" wp14:editId="67B8B7C4">
+            <wp:extent cx="2791968" cy="2022133"/>
+            <wp:effectExtent l="0" t="0" r="2540" b="0"/>
+            <wp:docPr id="2" name="Picture 2" descr="Chart, scatter chart&#10;&#10;Description automatically generated"/>
+            <wp:cNvGraphicFramePr>
+              <a:graphicFrameLocks xmlns:a="http://schemas.openxmlformats.org/drawingml/2006/main" noChangeAspect="1"/>
+            </wp:cNvGraphicFramePr>
+            <a:graphic xmlns:a="http://schemas.openxmlformats.org/drawingml/2006/main">
+              <a:graphicData uri="http://schemas.openxmlformats.org/drawingml/2006/picture">
+                <pic:pic xmlns:pic="http://schemas.openxmlformats.org/drawingml/2006/picture">
+                  <pic:nvPicPr>
+                    <pic:cNvPr id="2" name="Picture 2" descr="Chart, scatter chart&#10;&#10;Description automatically generated"/>
+                    <pic:cNvPicPr>
+                      <a:picLocks noChangeAspect="1" noChangeArrowheads="1"/>
+                    </pic:cNvPicPr>
+                  </pic:nvPicPr>
+                  <pic:blipFill>
+                    <a:blip r:embed="rId1">
+                      <a:extLst>
+                        <a:ext uri="{28A0092B-C50C-407E-A947-70E740481C1C}">
+                          <a14:useLocalDpi xmlns:a14="http://schemas.microsoft.com/office/drawing/2010/main" val="0"/>
+                        </a:ext>
+                      </a:extLst>
+                    </a:blip>
+                    <a:srcRect/>
+                    <a:stretch>
+                      <a:fillRect/>
+                    </a:stretch>
+                  </pic:blipFill>
+                  <pic:spPr bwMode="auto">
+                    <a:xfrm>
+                      <a:off x="0" y="0"/>
+                      <a:ext cx="2802971" cy="2030102"/>
+                    </a:xfrm>
+                    <a:prstGeom prst="rect">
+                      <a:avLst/>
+                    </a:prstGeom>
+                    <a:noFill/>
+                    <a:ln>
+                      <a:noFill/>
+                    </a:ln>
+                  </pic:spPr>
+                </pic:pic>
+              </a:graphicData>
+            </a:graphic>
+          </wp:inline>
+        </w:drawing>
+      </w:r>
+      <w:r>
+        <w:rPr>
+          <w:noProof/>
+          <w:sz w:val="20"/>
+          <w:szCs w:val="20"/>
+        </w:rPr>
+        <w:drawing>
+          <wp:inline distT="0" distB="0" distL="0" distR="0" wp14:anchorId="346EC700" wp14:editId="18D51AF4">
+            <wp:extent cx="2787162" cy="2018652"/>
+            <wp:effectExtent l="0" t="0" r="0" b="0"/>
+            <wp:docPr id="1" name="Picture 1" descr="Chart, scatter chart&#10;&#10;Description automatically generated"/>
+            <wp:cNvGraphicFramePr>
+              <a:graphicFrameLocks xmlns:a="http://schemas.openxmlformats.org/drawingml/2006/main" noChangeAspect="1"/>
+            </wp:cNvGraphicFramePr>
+            <a:graphic xmlns:a="http://schemas.openxmlformats.org/drawingml/2006/main">
+              <a:graphicData uri="http://schemas.openxmlformats.org/drawingml/2006/picture">
+                <pic:pic xmlns:pic="http://schemas.openxmlformats.org/drawingml/2006/picture">
+                  <pic:nvPicPr>
+                    <pic:cNvPr id="1" name="Picture 1" descr="Chart, scatter chart&#10;&#10;Description automatically generated"/>
+                    <pic:cNvPicPr>
+                      <a:picLocks noChangeAspect="1" noChangeArrowheads="1"/>
+                    </pic:cNvPicPr>
+                  </pic:nvPicPr>
+                  <pic:blipFill>
+                    <a:blip r:embed="rId2">
+                      <a:extLst>
+                        <a:ext uri="{28A0092B-C50C-407E-A947-70E740481C1C}">
+                          <a14:useLocalDpi xmlns:a14="http://schemas.microsoft.com/office/drawing/2010/main" val="0"/>
+                        </a:ext>
+                      </a:extLst>
+                    </a:blip>
+                    <a:srcRect/>
+                    <a:stretch>
+                      <a:fillRect/>
+                    </a:stretch>
+                  </pic:blipFill>
+                  <pic:spPr bwMode="auto">
+                    <a:xfrm>
+                      <a:off x="0" y="0"/>
+                      <a:ext cx="2800218" cy="2028108"/>
+                    </a:xfrm>
+                    <a:prstGeom prst="rect">
+                      <a:avLst/>
+                    </a:prstGeom>
+                    <a:noFill/>
+                    <a:ln>
+                      <a:noFill/>
+                    </a:ln>
+                  </pic:spPr>
+                </pic:pic>
+              </a:graphicData>
+            </a:graphic>
+          </wp:inline>
+        </w:drawing>
+      </w:r>
+    </w:p>
+    <w:p/>
+    <w:p>
+      <w:pPr>
+        <w:pStyle w:val="EndnoteText"/>
+      </w:pPr>
+    </w:p>
+  </w:endnote>
 </w:endnotes>
 </file>
 
@@ -837,6 +1037,11 @@
         <w:docPartUnique/>
       </w:docPartObj>
     </w:sdtPr>
+    <w:sdtEndPr>
+      <w:rPr>
+        <w:rStyle w:val="PageNumber"/>
+      </w:rPr>
+    </w:sdtEndPr>
     <w:sdtContent>
       <w:p>
         <w:pPr>
@@ -889,6 +1094,11 @@
         <w:docPartUnique/>
       </w:docPartObj>
     </w:sdtPr>
+    <w:sdtEndPr>
+      <w:rPr>
+        <w:rStyle w:val="PageNumber"/>
+      </w:rPr>
+    </w:sdtEndPr>
     <w:sdtContent>
       <w:p>
         <w:pPr>
@@ -2326,11 +2536,34 @@
     </b:Author>
     <b:RefOrder>3</b:RefOrder>
   </b:Source>
+  <b:Source>
+    <b:Tag>Pro13</b:Tag>
+    <b:SourceType>Book</b:SourceType>
+    <b:Guid>{B937047F-97B6-B043-A4DA-CA5BFFBF7CCE}</b:Guid>
+    <b:Title>Data Science for Business</b:Title>
+    <b:Year>2013</b:Year>
+    <b:Author>
+      <b:Author>
+        <b:NameList>
+          <b:Person>
+            <b:Last>Provost</b:Last>
+            <b:First>Foster</b:First>
+          </b:Person>
+          <b:Person>
+            <b:Last>Fawcett</b:Last>
+            <b:First>Tom</b:First>
+          </b:Person>
+        </b:NameList>
+      </b:Author>
+    </b:Author>
+    <b:Publisher>O'Reilly</b:Publisher>
+    <b:RefOrder>4</b:RefOrder>
+  </b:Source>
 </b:Sources>
 </file>
 
 <file path=customXml/itemProps1.xml><?xml version="1.0" encoding="utf-8"?>
-<ds:datastoreItem xmlns:ds="http://schemas.openxmlformats.org/officeDocument/2006/customXml" ds:itemID="{9B724423-B083-124E-A5BD-00013BAF017E}">
+<ds:datastoreItem xmlns:ds="http://schemas.openxmlformats.org/officeDocument/2006/customXml" ds:itemID="{14230EB7-2D26-9A45-A202-BA182EA93127}">
   <ds:schemaRefs>
     <ds:schemaRef ds:uri="http://schemas.openxmlformats.org/officeDocument/2006/bibliography"/>
   </ds:schemaRefs>

</xml_diff>

<commit_message>
Small updates to k-mean plot and spelling
</commit_message>
<xml_diff>
--- a/Writing/wine-paper.docx
+++ b/Writing/wine-paper.docx
@@ -197,7 +197,13 @@
         <w:t>properties are readily measured via la</w:t>
       </w:r>
       <w:r>
-        <w:t xml:space="preserve">boratory tests and include measures of alcohol percentage pH, </w:t>
+        <w:t>boratory tests and include measures of alcohol percentage</w:t>
+      </w:r>
+      <w:r>
+        <w:t>,</w:t>
+      </w:r>
+      <w:r>
+        <w:t xml:space="preserve"> pH, </w:t>
       </w:r>
       <w:r>
         <w:t xml:space="preserve">and </w:t>
@@ -300,7 +306,7 @@
         <w:t xml:space="preserve">training </w:t>
       </w:r>
       <w:r>
-        <w:t xml:space="preserve">feedback into the supervised learning model). Moreover, a machine learning solution may help test if wine assessors in training are scoring wine on par with the model. Finally, this paper will use employ a brief unsupervised clustering approach to group </w:t>
+        <w:t xml:space="preserve">feedback into the supervised learning model). Moreover, a machine learning solution may help test if wine assessors in training are scoring wine on par with the model. Finally, this paper will employ a brief unsupervised clustering approach to group </w:t>
       </w:r>
       <w:r>
         <w:t>similar</w:t>
@@ -554,16 +560,7 @@
         <w:ind w:firstLine="360"/>
       </w:pPr>
       <w:r>
-        <w:t>Clustering</w:t>
-      </w:r>
-      <w:r>
-        <w:t xml:space="preserve">, an unsupervised learning technique, was also employed to understand the similarity of the wines in the data set. Red wines and white wines were clustered separately using both hierarchical clustering and k-means clustering. For this exercise, the quality of the wines was not considered, only the </w:t>
-      </w:r>
-      <w:r>
-        <w:t>physiochemical</w:t>
-      </w:r>
-      <w:r>
-        <w:t xml:space="preserve"> properties. The hierarchical clustering demonstrated that the red wines could efficiently be clustered into two clusters, while the white wines fit nicely into three clusters. K-means clustering then separated the red and white wines into two and three clusters, respectively. </w:t>
+        <w:t xml:space="preserve">Clustering, an unsupervised learning technique, was also employed to understand the similarity of the wines in the data set. Red wines and white wines were clustered separately using both hierarchical clustering and k-means clustering. For this exercise, the quality of the wines was not considered, only the physiochemical properties. The hierarchical clustering demonstrated that the red wines could efficiently be clustered into two clusters, while the white wines fit nicely into three clusters. K-means clustering then separated the red and white wines into two and three clusters, respectively. </w:t>
       </w:r>
     </w:p>
     <w:p>
@@ -612,6 +609,7 @@
           <w:id w:val="1429853239"/>
           <w:citation/>
         </w:sdtPr>
+        <w:sdtEndPr/>
         <w:sdtContent>
           <w:r>
             <w:fldChar w:fldCharType="begin"/>
@@ -638,13 +636,7 @@
       </w:r>
       <w:r>
         <w:lastRenderedPageBreak/>
-        <w:t xml:space="preserve">customer enjoyed a specific wine, a vendor could recommend a wine with similar </w:t>
-      </w:r>
-      <w:r>
-        <w:t>physiochemical properties</w:t>
-      </w:r>
-      <w:r>
-        <w:t xml:space="preserve"> (and therefore within the same dendrogram node or k-means cluster) which in turn may have a similar taste profile. If a vendor had a limited budget, it could stock only wines within one cluster (to serve as a specialized vendor), or consciously pick wines from each cluster (to ensure a diverse selection).</w:t>
+        <w:t>customer enjoyed a specific wine, a vendor could recommend a wine with similar physiochemical properties (and therefore within the same dendrogram node or k-means cluster) which in turn may have a similar taste profile. If a vendor had a limited budget, it could stock only wines within one cluster (to serve as a specialized vendor), or consciously pick wines from each cluster (to ensure a diverse selection).</w:t>
       </w:r>
     </w:p>
     <w:p/>
@@ -892,28 +884,27 @@
         <w:endnoteRef/>
       </w:r>
       <w:r>
+        <w:t xml:space="preserve"> K-means plots, with two (red wines) and three (white wines) clusters:</w:t>
+      </w:r>
+      <w:r>
+        <w:rPr>
+          <w:noProof/>
+          <w:sz w:val="20"/>
+          <w:szCs w:val="20"/>
+        </w:rPr>
         <w:t xml:space="preserve"> </w:t>
       </w:r>
       <w:r>
-        <w:t>K-means plots, with two (red wines) and three (white wines) clusters:</w:t>
-      </w:r>
-    </w:p>
-    <w:p>
-      <w:r>
-        <w:t xml:space="preserve"> </w:t>
-      </w:r>
-      <w:r>
-        <w:t xml:space="preserve"> </w:t>
-      </w:r>
-      <w:r>
         <w:rPr>
           <w:noProof/>
+          <w:sz w:val="20"/>
+          <w:szCs w:val="20"/>
         </w:rPr>
         <w:drawing>
-          <wp:inline distT="0" distB="0" distL="0" distR="0" wp14:anchorId="5CACAEBF" wp14:editId="67B8B7C4">
-            <wp:extent cx="2791968" cy="2022133"/>
-            <wp:effectExtent l="0" t="0" r="2540" b="0"/>
-            <wp:docPr id="2" name="Picture 2" descr="Chart, scatter chart&#10;&#10;Description automatically generated"/>
+          <wp:inline distT="0" distB="0" distL="0" distR="0" wp14:anchorId="5F0B5651" wp14:editId="0B081746">
+            <wp:extent cx="2819400" cy="2031980"/>
+            <wp:effectExtent l="0" t="0" r="0" b="0"/>
+            <wp:docPr id="3" name="Picture 3" descr="Chart, scatter chart&#10;&#10;Description automatically generated"/>
             <wp:cNvGraphicFramePr>
               <a:graphicFrameLocks xmlns:a="http://schemas.openxmlformats.org/drawingml/2006/main" noChangeAspect="1"/>
             </wp:cNvGraphicFramePr>
@@ -921,7 +912,7 @@
               <a:graphicData uri="http://schemas.openxmlformats.org/drawingml/2006/picture">
                 <pic:pic xmlns:pic="http://schemas.openxmlformats.org/drawingml/2006/picture">
                   <pic:nvPicPr>
-                    <pic:cNvPr id="2" name="Picture 2" descr="Chart, scatter chart&#10;&#10;Description automatically generated"/>
+                    <pic:cNvPr id="3" name="Picture 3" descr="Chart, scatter chart&#10;&#10;Description automatically generated"/>
                     <pic:cNvPicPr>
                       <a:picLocks noChangeAspect="1" noChangeArrowheads="1"/>
                     </pic:cNvPicPr>
@@ -942,7 +933,7 @@
                   <pic:spPr bwMode="auto">
                     <a:xfrm>
                       <a:off x="0" y="0"/>
-                      <a:ext cx="2802971" cy="2030102"/>
+                      <a:ext cx="2845732" cy="2050958"/>
                     </a:xfrm>
                     <a:prstGeom prst="rect">
                       <a:avLst/>
@@ -957,6 +948,12 @@
             </a:graphic>
           </wp:inline>
         </w:drawing>
+      </w:r>
+      <w:r>
+        <w:t xml:space="preserve"> </w:t>
+      </w:r>
+      <w:r>
+        <w:t xml:space="preserve"> </w:t>
       </w:r>
       <w:r>
         <w:rPr>
@@ -1014,6 +1011,7 @@
         </w:drawing>
       </w:r>
     </w:p>
+    <w:p/>
     <w:p/>
     <w:p>
       <w:pPr>

</xml_diff>

<commit_message>
added github link to paper
</commit_message>
<xml_diff>
--- a/Writing/wine-paper.docx
+++ b/Writing/wine-paper.docx
@@ -132,16 +132,12 @@
       <w:pPr>
         <w:jc w:val="center"/>
         <w:rPr>
-          <w:i/>
-          <w:iCs/>
           <w:sz w:val="20"/>
           <w:szCs w:val="20"/>
         </w:rPr>
       </w:pPr>
       <w:r>
         <w:rPr>
-          <w:i/>
-          <w:iCs/>
           <w:sz w:val="20"/>
           <w:szCs w:val="20"/>
         </w:rPr>
@@ -149,8 +145,6 @@
       </w:r>
       <w:r>
         <w:rPr>
-          <w:i/>
-          <w:iCs/>
           <w:sz w:val="20"/>
           <w:szCs w:val="20"/>
         </w:rPr>
@@ -161,12 +155,33 @@
       <w:pPr>
         <w:jc w:val="center"/>
         <w:rPr>
-          <w:i/>
-          <w:iCs/>
           <w:sz w:val="20"/>
           <w:szCs w:val="20"/>
         </w:rPr>
       </w:pPr>
+    </w:p>
+    <w:p>
+      <w:pPr>
+        <w:jc w:val="center"/>
+        <w:rPr>
+          <w:sz w:val="20"/>
+          <w:szCs w:val="20"/>
+        </w:rPr>
+      </w:pPr>
+      <w:r>
+        <w:rPr>
+          <w:sz w:val="20"/>
+          <w:szCs w:val="20"/>
+        </w:rPr>
+        <w:t xml:space="preserve">Project GitHub: </w:t>
+      </w:r>
+      <w:r>
+        <w:rPr>
+          <w:sz w:val="20"/>
+          <w:szCs w:val="20"/>
+        </w:rPr>
+        <w:t>https://github.com/dtrakht/1001-Team-Project</w:t>
+      </w:r>
     </w:p>
     <w:p>
       <w:pPr>
@@ -458,7 +473,7 @@
           <w:sz w:val="20"/>
           <w:szCs w:val="20"/>
         </w:rPr>
-        <w:t xml:space="preserve">. However, this opportunity has the potential to be expanded to all wines that have both measured physicochemical properties and evaluation scores. With </w:t>
+        <w:t xml:space="preserve">. However, this opportunity has the potential to be expanded to all wines that have both measured </w:t>
       </w:r>
       <w:r>
         <w:rPr>
@@ -467,7 +482,7 @@
           <w:szCs w:val="20"/>
         </w:rPr>
         <w:lastRenderedPageBreak/>
-        <w:t xml:space="preserve">technological increases in the wine industry, these properties are increasingly feasible to measure. Additionally, as wine is no longer seen exclusively as a luxury good, a variety of consumer-facing applications, such as </w:t>
+        <w:t xml:space="preserve">physicochemical properties and evaluation scores. With technological increases in the wine industry, these properties are increasingly feasible to measure. Additionally, as wine is no longer seen exclusively as a luxury good, a variety of consumer-facing applications, such as </w:t>
       </w:r>
       <w:proofErr w:type="spellStart"/>
       <w:r>
@@ -665,15 +680,15 @@
           <w:sz w:val="20"/>
           <w:szCs w:val="20"/>
         </w:rPr>
-        <w:t xml:space="preserve">We acquired the datasets from the UCI Machine Learning Repository. The datasets present red and white wine quality with corresponding physicochemical properties. Given their distinct flavor profiles and use cases, the red and white wines are stored in two separate datasets. This paper also includes separate analysis for red and white wines. The red and white wine datasets have 1,599 and 4,898 rows, respectively. Each row represents a distinct wine therefore the observations are independent. There are 12 variables in each dataset: 11 </w:t>
-      </w:r>
-      <w:r>
-        <w:rPr>
-          <w:rFonts w:eastAsiaTheme="minorHAnsi"/>
-          <w:sz w:val="20"/>
-          <w:szCs w:val="20"/>
-        </w:rPr>
-        <w:t>attributes describing the wines’ physicochemical properties and one target variable, quality (score</w:t>
+        <w:t xml:space="preserve">We acquired the datasets from the UCI Machine Learning Repository. The datasets present red and white wine quality with corresponding physicochemical properties. Given their distinct flavor profiles and use cases, the red and white wines are stored in two separate datasets. This paper also includes separate analysis for red and white wines. The red and white wine datasets have 1,599 and 4,898 rows, respectively. Each row represents a distinct wine therefore the observations are </w:t>
+      </w:r>
+      <w:r>
+        <w:rPr>
+          <w:rFonts w:eastAsiaTheme="minorHAnsi"/>
+          <w:sz w:val="20"/>
+          <w:szCs w:val="20"/>
+        </w:rPr>
+        <w:t>independent. There are 12 variables in each dataset: 11 attributes describing the wines’ physicochemical properties and one target variable, quality (score</w:t>
       </w:r>
       <w:r>
         <w:rPr>
@@ -729,13 +744,6 @@
           <w:sz w:val="20"/>
           <w:szCs w:val="20"/>
         </w:rPr>
-      </w:r>
-      <w:r>
-        <w:rPr>
-          <w:rFonts w:eastAsiaTheme="minorHAnsi"/>
-          <w:sz w:val="20"/>
-          <w:szCs w:val="20"/>
-        </w:rPr>
         <w:instrText xml:space="preserve"> \* MERGEFORMAT </w:instrText>
       </w:r>
       <w:r>
@@ -744,6 +752,13 @@
           <w:sz w:val="20"/>
           <w:szCs w:val="20"/>
         </w:rPr>
+      </w:r>
+      <w:r>
+        <w:rPr>
+          <w:rFonts w:eastAsiaTheme="minorHAnsi"/>
+          <w:sz w:val="20"/>
+          <w:szCs w:val="20"/>
+        </w:rPr>
         <w:fldChar w:fldCharType="separate"/>
       </w:r>
       <w:r>
@@ -752,23 +767,7 @@
           <w:sz w:val="20"/>
           <w:szCs w:val="20"/>
         </w:rPr>
-        <w:t>Tab</w:t>
-      </w:r>
-      <w:r>
-        <w:rPr>
-          <w:rFonts w:eastAsiaTheme="minorHAnsi"/>
-          <w:sz w:val="20"/>
-          <w:szCs w:val="20"/>
-        </w:rPr>
-        <w:t>l</w:t>
-      </w:r>
-      <w:r>
-        <w:rPr>
-          <w:rFonts w:eastAsiaTheme="minorHAnsi"/>
-          <w:sz w:val="20"/>
-          <w:szCs w:val="20"/>
-        </w:rPr>
-        <w:t>e 2</w:t>
+        <w:t>Table 2</w:t>
       </w:r>
       <w:r>
         <w:rPr>
@@ -887,13 +886,6 @@
           <w:sz w:val="20"/>
           <w:szCs w:val="20"/>
         </w:rPr>
-      </w:r>
-      <w:r>
-        <w:rPr>
-          <w:rFonts w:eastAsiaTheme="minorHAnsi"/>
-          <w:sz w:val="20"/>
-          <w:szCs w:val="20"/>
-        </w:rPr>
         <w:instrText xml:space="preserve"> \* MERGEFORMAT </w:instrText>
       </w:r>
       <w:r>
@@ -902,6 +894,13 @@
           <w:sz w:val="20"/>
           <w:szCs w:val="20"/>
         </w:rPr>
+      </w:r>
+      <w:r>
+        <w:rPr>
+          <w:rFonts w:eastAsiaTheme="minorHAnsi"/>
+          <w:sz w:val="20"/>
+          <w:szCs w:val="20"/>
+        </w:rPr>
         <w:fldChar w:fldCharType="separate"/>
       </w:r>
       <w:r>
@@ -910,23 +909,7 @@
           <w:sz w:val="20"/>
           <w:szCs w:val="20"/>
         </w:rPr>
-        <w:t>Figu</w:t>
-      </w:r>
-      <w:r>
-        <w:rPr>
-          <w:rFonts w:eastAsiaTheme="minorHAnsi"/>
-          <w:sz w:val="20"/>
-          <w:szCs w:val="20"/>
-        </w:rPr>
-        <w:t>r</w:t>
-      </w:r>
-      <w:r>
-        <w:rPr>
-          <w:rFonts w:eastAsiaTheme="minorHAnsi"/>
-          <w:sz w:val="20"/>
-          <w:szCs w:val="20"/>
-        </w:rPr>
-        <w:t>e 2</w:t>
+        <w:t>Figure 2</w:t>
       </w:r>
       <w:r>
         <w:rPr>
@@ -1032,14 +1015,14 @@
           <w:sz w:val="20"/>
           <w:szCs w:val="20"/>
         </w:rPr>
-      </w:r>
-      <w:r>
-        <w:rPr>
-          <w:rFonts w:eastAsiaTheme="minorHAnsi"/>
-          <w:sz w:val="20"/>
-          <w:szCs w:val="20"/>
-        </w:rPr>
         <w:instrText xml:space="preserve"> \* MERGEFORMAT </w:instrText>
+      </w:r>
+      <w:r>
+        <w:rPr>
+          <w:rFonts w:eastAsiaTheme="minorHAnsi"/>
+          <w:sz w:val="20"/>
+          <w:szCs w:val="20"/>
+        </w:rPr>
       </w:r>
       <w:r>
         <w:rPr>
@@ -1173,14 +1156,14 @@
           <w:sz w:val="20"/>
           <w:szCs w:val="20"/>
         </w:rPr>
-      </w:r>
-      <w:r>
-        <w:rPr>
-          <w:rFonts w:eastAsiaTheme="minorHAnsi"/>
-          <w:sz w:val="20"/>
-          <w:szCs w:val="20"/>
-        </w:rPr>
         <w:instrText xml:space="preserve"> \* MERGEFORMAT </w:instrText>
+      </w:r>
+      <w:r>
+        <w:rPr>
+          <w:rFonts w:eastAsiaTheme="minorHAnsi"/>
+          <w:sz w:val="20"/>
+          <w:szCs w:val="20"/>
+        </w:rPr>
       </w:r>
       <w:r>
         <w:rPr>
@@ -1532,22 +1515,14 @@
           <w:sz w:val="20"/>
           <w:szCs w:val="20"/>
         </w:rPr>
-        <w:instrText xml:space="preserve"> REF _Ref57813208 \h </w:instrText>
-      </w:r>
-      <w:r>
-        <w:rPr>
-          <w:rFonts w:eastAsiaTheme="minorHAnsi"/>
-          <w:sz w:val="20"/>
-          <w:szCs w:val="20"/>
-        </w:rPr>
-      </w:r>
-      <w:r>
-        <w:rPr>
-          <w:rFonts w:eastAsiaTheme="minorHAnsi"/>
-          <w:sz w:val="20"/>
-          <w:szCs w:val="20"/>
-        </w:rPr>
-        <w:instrText xml:space="preserve"> \* MERGEFORMAT </w:instrText>
+        <w:instrText xml:space="preserve"> REF _Ref57813208 \h  \* MERGEFORMAT </w:instrText>
+      </w:r>
+      <w:r>
+        <w:rPr>
+          <w:rFonts w:eastAsiaTheme="minorHAnsi"/>
+          <w:sz w:val="20"/>
+          <w:szCs w:val="20"/>
+        </w:rPr>
       </w:r>
       <w:r>
         <w:rPr>
@@ -1563,23 +1538,7 @@
           <w:sz w:val="20"/>
           <w:szCs w:val="20"/>
         </w:rPr>
-        <w:t>Tabl</w:t>
-      </w:r>
-      <w:r>
-        <w:rPr>
-          <w:rFonts w:eastAsiaTheme="minorHAnsi"/>
-          <w:sz w:val="20"/>
-          <w:szCs w:val="20"/>
-        </w:rPr>
-        <w:t>e</w:t>
-      </w:r>
-      <w:r>
-        <w:rPr>
-          <w:rFonts w:eastAsiaTheme="minorHAnsi"/>
-          <w:sz w:val="20"/>
-          <w:szCs w:val="20"/>
-        </w:rPr>
-        <w:t xml:space="preserve"> 4: VIF</w:t>
+        <w:t>Table 4: VIF</w:t>
       </w:r>
       <w:r>
         <w:rPr>
@@ -2269,24 +2228,14 @@
       <w:r>
         <w:t xml:space="preserve">Figure </w:t>
       </w:r>
-      <w:r>
-        <w:fldChar w:fldCharType="begin"/>
-      </w:r>
-      <w:r>
-        <w:instrText xml:space="preserve"> SEQ Figure \* ARABIC </w:instrText>
-      </w:r>
-      <w:r>
-        <w:fldChar w:fldCharType="separate"/>
-      </w:r>
-      <w:r>
-        <w:rPr>
-          <w:noProof/>
-        </w:rPr>
-        <w:t>1</w:t>
-      </w:r>
-      <w:r>
-        <w:fldChar w:fldCharType="end"/>
-      </w:r>
+      <w:fldSimple w:instr=" SEQ Figure \* ARABIC ">
+        <w:r>
+          <w:rPr>
+            <w:noProof/>
+          </w:rPr>
+          <w:t>1</w:t>
+        </w:r>
+      </w:fldSimple>
       <w:r>
         <w:t>: Red and white wine target class distribution</w:t>
       </w:r>
@@ -4169,22 +4118,14 @@
           <w:sz w:val="20"/>
           <w:szCs w:val="20"/>
         </w:rPr>
-        <w:instrText xml:space="preserve"> REF _Ref57813275 \h </w:instrText>
-      </w:r>
-      <w:r>
-        <w:rPr>
-          <w:rFonts w:eastAsiaTheme="minorHAnsi"/>
-          <w:sz w:val="20"/>
-          <w:szCs w:val="20"/>
-        </w:rPr>
-      </w:r>
-      <w:r>
-        <w:rPr>
-          <w:rFonts w:eastAsiaTheme="minorHAnsi"/>
-          <w:sz w:val="20"/>
-          <w:szCs w:val="20"/>
-        </w:rPr>
-        <w:instrText xml:space="preserve"> \* MERGEFORMAT </w:instrText>
+        <w:instrText xml:space="preserve"> REF _Ref57813275 \h  \* MERGEFORMAT </w:instrText>
+      </w:r>
+      <w:r>
+        <w:rPr>
+          <w:rFonts w:eastAsiaTheme="minorHAnsi"/>
+          <w:sz w:val="20"/>
+          <w:szCs w:val="20"/>
+        </w:rPr>
       </w:r>
       <w:r>
         <w:rPr>
@@ -4248,22 +4189,14 @@
           <w:sz w:val="20"/>
           <w:szCs w:val="20"/>
         </w:rPr>
-        <w:instrText xml:space="preserve"> REF _Ref57813832 \h </w:instrText>
-      </w:r>
-      <w:r>
-        <w:rPr>
-          <w:rFonts w:eastAsiaTheme="minorHAnsi"/>
-          <w:sz w:val="20"/>
-          <w:szCs w:val="20"/>
-        </w:rPr>
-      </w:r>
-      <w:r>
-        <w:rPr>
-          <w:rFonts w:eastAsiaTheme="minorHAnsi"/>
-          <w:sz w:val="20"/>
-          <w:szCs w:val="20"/>
-        </w:rPr>
-        <w:instrText xml:space="preserve"> \* MERGEFORMAT </w:instrText>
+        <w:instrText xml:space="preserve"> REF _Ref57813832 \h  \* MERGEFORMAT </w:instrText>
+      </w:r>
+      <w:r>
+        <w:rPr>
+          <w:rFonts w:eastAsiaTheme="minorHAnsi"/>
+          <w:sz w:val="20"/>
+          <w:szCs w:val="20"/>
+        </w:rPr>
       </w:r>
       <w:r>
         <w:rPr>
@@ -4279,23 +4212,7 @@
           <w:sz w:val="20"/>
           <w:szCs w:val="20"/>
         </w:rPr>
-        <w:t>T</w:t>
-      </w:r>
-      <w:r>
-        <w:rPr>
-          <w:rFonts w:eastAsiaTheme="minorHAnsi"/>
-          <w:sz w:val="20"/>
-          <w:szCs w:val="20"/>
-        </w:rPr>
-        <w:t>a</w:t>
-      </w:r>
-      <w:r>
-        <w:rPr>
-          <w:rFonts w:eastAsiaTheme="minorHAnsi"/>
-          <w:sz w:val="20"/>
-          <w:szCs w:val="20"/>
-        </w:rPr>
-        <w:t>ble 1</w:t>
+        <w:t>Table 1</w:t>
       </w:r>
       <w:r>
         <w:rPr>
@@ -4323,24 +4240,14 @@
       <w:r>
         <w:t xml:space="preserve">Table </w:t>
       </w:r>
-      <w:r>
-        <w:fldChar w:fldCharType="begin"/>
-      </w:r>
-      <w:r>
-        <w:instrText xml:space="preserve"> SEQ Table \* ARABIC </w:instrText>
-      </w:r>
-      <w:r>
-        <w:fldChar w:fldCharType="separate"/>
-      </w:r>
-      <w:r>
-        <w:rPr>
-          <w:noProof/>
-        </w:rPr>
-        <w:t>1</w:t>
-      </w:r>
-      <w:r>
-        <w:fldChar w:fldCharType="end"/>
-      </w:r>
+      <w:fldSimple w:instr=" SEQ Table \* ARABIC ">
+        <w:r>
+          <w:rPr>
+            <w:noProof/>
+          </w:rPr>
+          <w:t>1</w:t>
+        </w:r>
+      </w:fldSimple>
       <w:bookmarkEnd w:id="0"/>
       <w:r>
         <w:t>: Baseline model performance</w:t>
@@ -4461,22 +4368,14 @@
           <w:sz w:val="20"/>
           <w:szCs w:val="20"/>
         </w:rPr>
-        <w:instrText xml:space="preserve"> REF _Ref57813305 \h </w:instrText>
-      </w:r>
-      <w:r>
-        <w:rPr>
-          <w:rFonts w:eastAsiaTheme="minorHAnsi"/>
-          <w:sz w:val="20"/>
-          <w:szCs w:val="20"/>
-        </w:rPr>
-      </w:r>
-      <w:r>
-        <w:rPr>
-          <w:rFonts w:eastAsiaTheme="minorHAnsi"/>
-          <w:sz w:val="20"/>
-          <w:szCs w:val="20"/>
-        </w:rPr>
-        <w:instrText xml:space="preserve"> \* MERGEFORMAT </w:instrText>
+        <w:instrText xml:space="preserve"> REF _Ref57813305 \h  \* MERGEFORMAT </w:instrText>
+      </w:r>
+      <w:r>
+        <w:rPr>
+          <w:rFonts w:eastAsiaTheme="minorHAnsi"/>
+          <w:sz w:val="20"/>
+          <w:szCs w:val="20"/>
+        </w:rPr>
       </w:r>
       <w:r>
         <w:rPr>
@@ -4629,6 +4528,7 @@
           <w:docPartUnique/>
         </w:docPartObj>
       </w:sdtPr>
+      <w:sdtEndPr/>
       <w:sdtContent>
         <w:p>
           <w:pPr>
@@ -4901,24 +4801,14 @@
       <w:r>
         <w:t xml:space="preserve">Table </w:t>
       </w:r>
-      <w:r>
-        <w:fldChar w:fldCharType="begin"/>
-      </w:r>
-      <w:r>
-        <w:instrText xml:space="preserve"> SEQ Table \* ARABIC </w:instrText>
-      </w:r>
-      <w:r>
-        <w:fldChar w:fldCharType="separate"/>
-      </w:r>
-      <w:r>
-        <w:rPr>
-          <w:noProof/>
-        </w:rPr>
-        <w:t>2</w:t>
-      </w:r>
-      <w:r>
-        <w:fldChar w:fldCharType="end"/>
-      </w:r>
+      <w:fldSimple w:instr=" SEQ Table \* ARABIC ">
+        <w:r>
+          <w:rPr>
+            <w:noProof/>
+          </w:rPr>
+          <w:t>2</w:t>
+        </w:r>
+      </w:fldSimple>
       <w:bookmarkEnd w:id="1"/>
       <w:r>
         <w:t>: Dataset features</w:t>
@@ -6445,37 +6335,27 @@
           <w:szCs w:val="20"/>
         </w:rPr>
       </w:pPr>
-      <w:bookmarkStart w:id="2" w:name="_Ref57813010"/>
-      <w:bookmarkStart w:id="3" w:name="_Ref57813022"/>
+      <w:bookmarkStart w:id="2" w:name="_Ref57813022"/>
+      <w:bookmarkStart w:id="3" w:name="_Ref57813010"/>
       <w:r>
         <w:t xml:space="preserve">Figure </w:t>
       </w:r>
-      <w:r>
-        <w:fldChar w:fldCharType="begin"/>
-      </w:r>
-      <w:r>
-        <w:instrText xml:space="preserve"> SEQ Figure \* ARABIC </w:instrText>
-      </w:r>
-      <w:r>
-        <w:fldChar w:fldCharType="separate"/>
-      </w:r>
-      <w:r>
-        <w:rPr>
-          <w:noProof/>
-        </w:rPr>
-        <w:t>2</w:t>
-      </w:r>
-      <w:r>
-        <w:fldChar w:fldCharType="end"/>
+      <w:fldSimple w:instr=" SEQ Figure \* ARABIC ">
+        <w:r>
+          <w:rPr>
+            <w:noProof/>
+          </w:rPr>
+          <w:t>2</w:t>
+        </w:r>
+      </w:fldSimple>
+      <w:bookmarkEnd w:id="2"/>
+      <w:r>
+        <w:t xml:space="preserve">: </w:t>
+      </w:r>
+      <w:r>
+        <w:t>Correlation Heat Maps</w:t>
       </w:r>
       <w:bookmarkEnd w:id="3"/>
-      <w:r>
-        <w:t xml:space="preserve">: </w:t>
-      </w:r>
-      <w:r>
-        <w:t>Correlation Heat Maps</w:t>
-      </w:r>
-      <w:bookmarkEnd w:id="2"/>
     </w:p>
     <w:p>
       <w:pPr>
@@ -6707,24 +6587,14 @@
       <w:r>
         <w:t xml:space="preserve">Table </w:t>
       </w:r>
-      <w:r>
-        <w:fldChar w:fldCharType="begin"/>
-      </w:r>
-      <w:r>
-        <w:instrText xml:space="preserve"> SEQ Table \* ARABIC </w:instrText>
-      </w:r>
-      <w:r>
-        <w:fldChar w:fldCharType="separate"/>
-      </w:r>
-      <w:r>
-        <w:rPr>
-          <w:noProof/>
-        </w:rPr>
-        <w:t>3</w:t>
-      </w:r>
-      <w:r>
-        <w:fldChar w:fldCharType="end"/>
-      </w:r>
+      <w:fldSimple w:instr=" SEQ Table \* ARABIC ">
+        <w:r>
+          <w:rPr>
+            <w:noProof/>
+          </w:rPr>
+          <w:t>3</w:t>
+        </w:r>
+      </w:fldSimple>
       <w:bookmarkEnd w:id="4"/>
       <w:r>
         <w:t xml:space="preserve">: </w:t>
@@ -7006,24 +6876,14 @@
       <w:r>
         <w:t xml:space="preserve">Figure </w:t>
       </w:r>
-      <w:r>
-        <w:fldChar w:fldCharType="begin"/>
-      </w:r>
-      <w:r>
-        <w:instrText xml:space="preserve"> SEQ Figure \* ARABIC </w:instrText>
-      </w:r>
-      <w:r>
-        <w:fldChar w:fldCharType="separate"/>
-      </w:r>
-      <w:r>
-        <w:rPr>
-          <w:noProof/>
-        </w:rPr>
-        <w:t>3</w:t>
-      </w:r>
-      <w:r>
-        <w:fldChar w:fldCharType="end"/>
-      </w:r>
+      <w:fldSimple w:instr=" SEQ Figure \* ARABIC ">
+        <w:r>
+          <w:rPr>
+            <w:noProof/>
+          </w:rPr>
+          <w:t>3</w:t>
+        </w:r>
+      </w:fldSimple>
       <w:bookmarkEnd w:id="5"/>
       <w:r>
         <w:t xml:space="preserve">: </w:t>
@@ -7401,24 +7261,14 @@
       <w:r>
         <w:t xml:space="preserve">Table </w:t>
       </w:r>
-      <w:r>
-        <w:fldChar w:fldCharType="begin"/>
-      </w:r>
-      <w:r>
-        <w:instrText xml:space="preserve"> SEQ Table \* ARABIC </w:instrText>
-      </w:r>
-      <w:r>
-        <w:fldChar w:fldCharType="separate"/>
-      </w:r>
-      <w:r>
-        <w:rPr>
-          <w:noProof/>
-        </w:rPr>
-        <w:t>4</w:t>
-      </w:r>
-      <w:r>
-        <w:fldChar w:fldCharType="end"/>
-      </w:r>
+      <w:fldSimple w:instr=" SEQ Table \* ARABIC ">
+        <w:r>
+          <w:rPr>
+            <w:noProof/>
+          </w:rPr>
+          <w:t>4</w:t>
+        </w:r>
+      </w:fldSimple>
       <w:r>
         <w:t xml:space="preserve">: </w:t>
       </w:r>
@@ -10470,24 +10320,14 @@
       <w:r>
         <w:t xml:space="preserve">Figure </w:t>
       </w:r>
-      <w:r>
-        <w:fldChar w:fldCharType="begin"/>
-      </w:r>
-      <w:r>
-        <w:instrText xml:space="preserve"> SEQ Figure \* ARABIC </w:instrText>
-      </w:r>
-      <w:r>
-        <w:fldChar w:fldCharType="separate"/>
-      </w:r>
-      <w:r>
-        <w:rPr>
-          <w:noProof/>
-        </w:rPr>
-        <w:t>4</w:t>
-      </w:r>
-      <w:r>
-        <w:fldChar w:fldCharType="end"/>
-      </w:r>
+      <w:fldSimple w:instr=" SEQ Figure \* ARABIC ">
+        <w:r>
+          <w:rPr>
+            <w:noProof/>
+          </w:rPr>
+          <w:t>4</w:t>
+        </w:r>
+      </w:fldSimple>
       <w:bookmarkEnd w:id="7"/>
       <w:r>
         <w:t xml:space="preserve">: </w:t>
@@ -10797,24 +10637,14 @@
       <w:r>
         <w:t xml:space="preserve">Table </w:t>
       </w:r>
-      <w:r>
-        <w:fldChar w:fldCharType="begin"/>
-      </w:r>
-      <w:r>
-        <w:instrText xml:space="preserve"> SEQ Table \* ARABIC </w:instrText>
-      </w:r>
-      <w:r>
-        <w:fldChar w:fldCharType="separate"/>
-      </w:r>
-      <w:r>
-        <w:rPr>
-          <w:noProof/>
-        </w:rPr>
-        <w:t>5</w:t>
-      </w:r>
-      <w:r>
-        <w:fldChar w:fldCharType="end"/>
-      </w:r>
+      <w:fldSimple w:instr=" SEQ Table \* ARABIC ">
+        <w:r>
+          <w:rPr>
+            <w:noProof/>
+          </w:rPr>
+          <w:t>5</w:t>
+        </w:r>
+      </w:fldSimple>
       <w:bookmarkEnd w:id="8"/>
       <w:r>
         <w:t xml:space="preserve">: </w:t>

</xml_diff>